<commit_message>
actualización de plan de acción
</commit_message>
<xml_diff>
--- a/documentación/Plan de acción - Formato Alumnos.docx
+++ b/documentación/Plan de acción - Formato Alumnos.docx
@@ -1334,8 +1334,10 @@
                 <w:szCs w:val="22"/>
                 <w:lang w:eastAsia="es-MX" w:bidi="ar-SA"/>
               </w:rPr>
-              <w:t>&lt;Describir la problemática que solucionará este proyecto y los grupos sociales o campos industriales beneficiados. Debe comenzar con un verbo y breve&gt;</w:t>
-            </w:r>
+              <w:t>Se cuenta con un horno en un laboratorio de alimentos, el cual se utiliza para deshidratar frutas y hortalizas, actualmente el proceso es completamente manual y empírico, lo que en ocasiones causa la pérdida y merma de producto debido a que se quema o no se complementa el proceso, cabe mencionar que las métricas que se usan para para fruta u hortaliza son completamente diferentes. La propuesta es automatizar el proceso, utilizando distintos sensores y actuadores los cuales funcionen con base en la información que se genera al momento de usar el horno y así erradicar la pérdida de producto y el gasto excesivo en materia prima (electricidad). De esta forma también se ayuda al medio ambiente al disminuir significativamente el uso de corriente eléctrica y por qué no, los gastos también.</w:t>
+            </w:r>
+            <w:bookmarkStart w:id="0" w:name="_GoBack"/>
+            <w:bookmarkEnd w:id="0"/>
             <w:r>
               <w:rPr>
                 <w:rFonts w:ascii="Ubuntu Light" w:eastAsia="Times New Roman" w:hAnsi="Ubuntu Light" w:cs="Calibri"/>
@@ -1560,8 +1562,6 @@
               </w:rPr>
               <w:t xml:space="preserve"> </w:t>
             </w:r>
-            <w:bookmarkStart w:id="0" w:name="_GoBack"/>
-            <w:bookmarkEnd w:id="0"/>
           </w:p>
         </w:tc>
       </w:tr>
@@ -1724,6 +1724,7 @@
                 <w:szCs w:val="22"/>
                 <w:lang w:eastAsia="es-MX" w:bidi="ar-SA"/>
               </w:rPr>
+              <w:lastRenderedPageBreak/>
               <w:t>Productos</w:t>
             </w:r>
           </w:p>
@@ -1883,7 +1884,6 @@
                 <w:szCs w:val="22"/>
                 <w:lang w:eastAsia="es-MX" w:bidi="ar-SA"/>
               </w:rPr>
-              <w:lastRenderedPageBreak/>
               <w:t>Servicios</w:t>
             </w:r>
           </w:p>

</xml_diff>

<commit_message>
actualización de documento plan de acción
</commit_message>
<xml_diff>
--- a/documentación/Plan de acción - Formato Alumnos.docx
+++ b/documentación/Plan de acción - Formato Alumnos.docx
@@ -124,16 +124,8 @@
               <w:rPr>
                 <w:color w:val="000000"/>
               </w:rPr>
-              <w:t xml:space="preserve">Código </w:t>
-            </w:r>
-            <w:proofErr w:type="spellStart"/>
-            <w:r>
-              <w:rPr>
-                <w:color w:val="000000"/>
-              </w:rPr>
-              <w:t>IoT</w:t>
-            </w:r>
-            <w:proofErr w:type="spellEnd"/>
+              <w:t>Código IoT</w:t>
+            </w:r>
           </w:p>
         </w:tc>
       </w:tr>
@@ -500,13 +492,8 @@
               <w:pStyle w:val="Standard"/>
             </w:pPr>
             <w:r>
-              <w:t xml:space="preserve">Plan de acción del Proyecto </w:t>
-            </w:r>
-            <w:proofErr w:type="spellStart"/>
-            <w:r>
-              <w:t>Capstone</w:t>
-            </w:r>
-            <w:proofErr w:type="spellEnd"/>
+              <w:t>Plan de acción del Proyecto Capstone</w:t>
+            </w:r>
           </w:p>
         </w:tc>
       </w:tr>
@@ -559,16 +546,8 @@
         <w:rPr>
           <w:rFonts w:ascii="Ubuntu Light" w:hAnsi="Ubuntu Light"/>
         </w:rPr>
-        <w:t xml:space="preserve">Plan de acción del proyecto </w:t>
+        <w:t>Plan de acción del proyecto Capstone</w:t>
       </w:r>
-      <w:proofErr w:type="spellStart"/>
-      <w:r>
-        <w:rPr>
-          <w:rFonts w:ascii="Ubuntu Light" w:hAnsi="Ubuntu Light"/>
-        </w:rPr>
-        <w:t>Capstone</w:t>
-      </w:r>
-      <w:proofErr w:type="spellEnd"/>
     </w:p>
     <w:p>
       <w:pPr>
@@ -1182,40 +1161,7 @@
                 <w:szCs w:val="22"/>
                 <w:lang w:eastAsia="es-MX" w:bidi="ar-SA"/>
               </w:rPr>
-              <w:t xml:space="preserve">Se cuenta con un horno en un laboratorio de alimentos, el cual se utiliza para deshidratar frutas y hortalizas, actualmente el proceso es completamente manual y empírico, lo que en ocasiones causa la </w:t>
-            </w:r>
-            <w:r>
-              <w:rPr>
-                <w:rFonts w:ascii="Ubuntu Light" w:eastAsia="Times New Roman" w:hAnsi="Ubuntu Light" w:cs="Calibri"/>
-                <w:color w:val="767171"/>
-                <w:kern w:val="0"/>
-                <w:sz w:val="22"/>
-                <w:szCs w:val="22"/>
-                <w:lang w:eastAsia="es-MX" w:bidi="ar-SA"/>
-              </w:rPr>
-              <w:t xml:space="preserve">pérdida y merma de producto debido a que se quema o no se complementa el proceso, cabe mencionar que las métricas que se usan para para fruta u hortaliza son completamente diferentes. La propuesta es automatizar el proceso, utilizando distintos sensores y </w:t>
-            </w:r>
-            <w:r>
-              <w:rPr>
-                <w:rFonts w:ascii="Ubuntu Light" w:eastAsia="Times New Roman" w:hAnsi="Ubuntu Light" w:cs="Calibri"/>
-                <w:color w:val="767171"/>
-                <w:kern w:val="0"/>
-                <w:sz w:val="22"/>
-                <w:szCs w:val="22"/>
-                <w:lang w:eastAsia="es-MX" w:bidi="ar-SA"/>
-              </w:rPr>
-              <w:t>actuadores los cuales funcionen con base en la información que se genera al momento de usar el horno y así erradicar la pérdida de producto y el gasto excesivo en materia prima (electricidad). De esta forma también se ayuda al medio ambiente al disminuir s</w:t>
-            </w:r>
-            <w:r>
-              <w:rPr>
-                <w:rFonts w:ascii="Ubuntu Light" w:eastAsia="Times New Roman" w:hAnsi="Ubuntu Light" w:cs="Calibri"/>
-                <w:color w:val="767171"/>
-                <w:kern w:val="0"/>
-                <w:sz w:val="22"/>
-                <w:szCs w:val="22"/>
-                <w:lang w:eastAsia="es-MX" w:bidi="ar-SA"/>
-              </w:rPr>
-              <w:t>ignificativamente el uso de corriente eléctrica y por qué no, los gastos también.</w:t>
+              <w:t>Se cuenta con un horno en un laboratorio de alimentos, el cual se utiliza para deshidratar frutas y hortalizas, actualmente el proceso es completamente manual y empírico, lo que en ocasiones causa la pérdida y merma de producto debido a que se quema o no se complementa el proceso, cabe mencionar que las métricas que se usan para para fruta u hortaliza son completamente diferentes. La propuesta es automatizar el proceso, utilizando distintos sensores y actuadores los cuales funcionen con base en la información que se genera al momento de usar el horno y así erradicar la pérdida de producto y el gasto excesivo en materia prima (electricidad). De esta forma también se ayuda al medio ambiente al disminuir significativamente el uso de corriente eléctrica y por qué no, los gastos también.</w:t>
             </w:r>
             <w:r>
               <w:rPr>
@@ -1304,18 +1250,7 @@
                 <w:szCs w:val="22"/>
                 <w:lang w:eastAsia="es-MX" w:bidi="ar-SA"/>
               </w:rPr>
-              <w:t>Observar exhaustivamente el procedimiento de deshi</w:t>
-            </w:r>
-            <w:r>
-              <w:rPr>
-                <w:rFonts w:ascii="Ubuntu Light" w:eastAsia="Times New Roman" w:hAnsi="Ubuntu Light" w:cs="Calibri"/>
-                <w:color w:val="767171"/>
-                <w:kern w:val="0"/>
-                <w:sz w:val="22"/>
-                <w:szCs w:val="22"/>
-                <w:lang w:eastAsia="es-MX" w:bidi="ar-SA"/>
-              </w:rPr>
-              <w:t>dratación de frutas y hortalizas y capturar datos necesarios (temperatura, tiempo, producto y resultado final, etc.)</w:t>
+              <w:t>Observar exhaustivamente el procedimiento de deshidratación de frutas y hortalizas y capturar datos necesarios (temperatura, tiempo, producto y resultado final, etc.)</w:t>
             </w:r>
           </w:p>
           <w:p>
@@ -1390,79 +1325,7 @@
                 <w:szCs w:val="22"/>
                 <w:lang w:eastAsia="es-MX" w:bidi="ar-SA"/>
               </w:rPr>
-              <w:t>Adquirir el material necesario Hardware (</w:t>
-            </w:r>
-            <w:proofErr w:type="spellStart"/>
-            <w:r>
-              <w:rPr>
-                <w:rFonts w:ascii="Ubuntu Light" w:eastAsia="Times New Roman" w:hAnsi="Ubuntu Light" w:cs="Calibri"/>
-                <w:color w:val="767171"/>
-                <w:kern w:val="0"/>
-                <w:sz w:val="22"/>
-                <w:szCs w:val="22"/>
-                <w:lang w:eastAsia="es-MX" w:bidi="ar-SA"/>
-              </w:rPr>
-              <w:t>Arduino</w:t>
-            </w:r>
-            <w:proofErr w:type="spellEnd"/>
-            <w:r>
-              <w:rPr>
-                <w:rFonts w:ascii="Ubuntu Light" w:eastAsia="Times New Roman" w:hAnsi="Ubuntu Light" w:cs="Calibri"/>
-                <w:color w:val="767171"/>
-                <w:kern w:val="0"/>
-                <w:sz w:val="22"/>
-                <w:szCs w:val="22"/>
-                <w:lang w:eastAsia="es-MX" w:bidi="ar-SA"/>
-              </w:rPr>
-              <w:t xml:space="preserve"> Uno, sensores y actuadores, placa </w:t>
-            </w:r>
-            <w:proofErr w:type="spellStart"/>
-            <w:r>
-              <w:rPr>
-                <w:rFonts w:ascii="Ubuntu Light" w:eastAsia="Times New Roman" w:hAnsi="Ubuntu Light" w:cs="Calibri"/>
-                <w:color w:val="767171"/>
-                <w:kern w:val="0"/>
-                <w:sz w:val="22"/>
-                <w:szCs w:val="22"/>
-                <w:lang w:eastAsia="es-MX" w:bidi="ar-SA"/>
-              </w:rPr>
-              <w:t>protoboard</w:t>
-            </w:r>
-            <w:proofErr w:type="spellEnd"/>
-            <w:r>
-              <w:rPr>
-                <w:rFonts w:ascii="Ubuntu Light" w:eastAsia="Times New Roman" w:hAnsi="Ubuntu Light" w:cs="Calibri"/>
-                <w:color w:val="767171"/>
-                <w:kern w:val="0"/>
-                <w:sz w:val="22"/>
-                <w:szCs w:val="22"/>
-                <w:lang w:eastAsia="es-MX" w:bidi="ar-SA"/>
-              </w:rPr>
-              <w:t xml:space="preserve">, </w:t>
-            </w:r>
-            <w:proofErr w:type="spellStart"/>
-            <w:r>
-              <w:rPr>
-                <w:rFonts w:ascii="Ubuntu Light" w:eastAsia="Times New Roman" w:hAnsi="Ubuntu Light" w:cs="Calibri"/>
-                <w:color w:val="767171"/>
-                <w:kern w:val="0"/>
-                <w:sz w:val="22"/>
-                <w:szCs w:val="22"/>
-                <w:lang w:eastAsia="es-MX" w:bidi="ar-SA"/>
-              </w:rPr>
-              <w:t>jumpers</w:t>
-            </w:r>
-            <w:proofErr w:type="spellEnd"/>
-            <w:r>
-              <w:rPr>
-                <w:rFonts w:ascii="Ubuntu Light" w:eastAsia="Times New Roman" w:hAnsi="Ubuntu Light" w:cs="Calibri"/>
-                <w:color w:val="767171"/>
-                <w:kern w:val="0"/>
-                <w:sz w:val="22"/>
-                <w:szCs w:val="22"/>
-                <w:lang w:eastAsia="es-MX" w:bidi="ar-SA"/>
-              </w:rPr>
-              <w:t xml:space="preserve"> etc.)</w:t>
+              <w:t>Adquirir el material necesario Hardware (Arduino Uno, sensores y actuadores, placa protoboard, jumpers etc.)</w:t>
             </w:r>
           </w:p>
           <w:p>
@@ -1787,8 +1650,6 @@
                 <w:lang w:eastAsia="es-MX" w:bidi="ar-SA"/>
               </w:rPr>
             </w:pPr>
-            <w:bookmarkStart w:id="0" w:name="_GoBack"/>
-            <w:bookmarkEnd w:id="0"/>
             <w:r>
               <w:rPr>
                 <w:rFonts w:ascii="Ubuntu Light" w:eastAsia="Times New Roman" w:hAnsi="Ubuntu Light" w:cs="Calibri"/>
@@ -1820,162 +1681,18 @@
                 <w:szCs w:val="22"/>
                 <w:lang w:eastAsia="es-MX" w:bidi="ar-SA"/>
               </w:rPr>
-              <w:t xml:space="preserve">ón, los parámetros introducidos sean exclusivos para la deshidratación de esa fruta y así sucesivamente con demás productos. Para este proyecto se necesitan los siguientes componentes: Horno de secado de alimentos, Placa </w:t>
-            </w:r>
-            <w:proofErr w:type="spellStart"/>
-            <w:r>
-              <w:rPr>
-                <w:rFonts w:ascii="Ubuntu Light" w:eastAsia="Times New Roman" w:hAnsi="Ubuntu Light" w:cs="Calibri"/>
-                <w:color w:val="767171"/>
-                <w:kern w:val="0"/>
-                <w:sz w:val="22"/>
-                <w:szCs w:val="22"/>
-                <w:lang w:eastAsia="es-MX" w:bidi="ar-SA"/>
-              </w:rPr>
-              <w:t>Arduino</w:t>
-            </w:r>
-            <w:proofErr w:type="spellEnd"/>
-            <w:r>
-              <w:rPr>
-                <w:rFonts w:ascii="Ubuntu Light" w:eastAsia="Times New Roman" w:hAnsi="Ubuntu Light" w:cs="Calibri"/>
-                <w:color w:val="767171"/>
-                <w:kern w:val="0"/>
-                <w:sz w:val="22"/>
-                <w:szCs w:val="22"/>
-                <w:lang w:eastAsia="es-MX" w:bidi="ar-SA"/>
-              </w:rPr>
-              <w:t xml:space="preserve"> Mega, </w:t>
-            </w:r>
-            <w:proofErr w:type="spellStart"/>
-            <w:r>
-              <w:rPr>
-                <w:rFonts w:ascii="Ubuntu Light" w:eastAsia="Times New Roman" w:hAnsi="Ubuntu Light" w:cs="Calibri"/>
-                <w:color w:val="767171"/>
-                <w:kern w:val="0"/>
-                <w:sz w:val="22"/>
-                <w:szCs w:val="22"/>
-                <w:lang w:eastAsia="es-MX" w:bidi="ar-SA"/>
-              </w:rPr>
-              <w:t>Raspberry</w:t>
-            </w:r>
-            <w:proofErr w:type="spellEnd"/>
-            <w:r>
-              <w:rPr>
-                <w:rFonts w:ascii="Ubuntu Light" w:eastAsia="Times New Roman" w:hAnsi="Ubuntu Light" w:cs="Calibri"/>
-                <w:color w:val="767171"/>
-                <w:kern w:val="0"/>
-                <w:sz w:val="22"/>
-                <w:szCs w:val="22"/>
-                <w:lang w:eastAsia="es-MX" w:bidi="ar-SA"/>
-              </w:rPr>
-              <w:t xml:space="preserve"> Pi 4, Servomotor, Microcontrolador ESP32 CAM, </w:t>
-            </w:r>
-            <w:proofErr w:type="spellStart"/>
-            <w:r>
-              <w:rPr>
-                <w:rFonts w:ascii="Ubuntu Light" w:eastAsia="Times New Roman" w:hAnsi="Ubuntu Light" w:cs="Calibri"/>
-                <w:color w:val="767171"/>
-                <w:kern w:val="0"/>
-                <w:sz w:val="22"/>
-                <w:szCs w:val="22"/>
-                <w:lang w:eastAsia="es-MX" w:bidi="ar-SA"/>
-              </w:rPr>
-              <w:t>Jumpers</w:t>
-            </w:r>
-            <w:proofErr w:type="spellEnd"/>
-            <w:r>
-              <w:rPr>
-                <w:rFonts w:ascii="Ubuntu Light" w:eastAsia="Times New Roman" w:hAnsi="Ubuntu Light" w:cs="Calibri"/>
-                <w:color w:val="767171"/>
-                <w:kern w:val="0"/>
-                <w:sz w:val="22"/>
-                <w:szCs w:val="22"/>
-                <w:lang w:eastAsia="es-MX" w:bidi="ar-SA"/>
-              </w:rPr>
-              <w:t xml:space="preserve">, Sensor de peso, sensor de temperatura, regulador de voltaje, y por el lado de software se estará trabajando con </w:t>
-            </w:r>
-            <w:proofErr w:type="spellStart"/>
-            <w:r>
-              <w:rPr>
-                <w:rFonts w:ascii="Ubuntu Light" w:eastAsia="Times New Roman" w:hAnsi="Ubuntu Light" w:cs="Calibri"/>
-                <w:color w:val="767171"/>
-                <w:kern w:val="0"/>
-                <w:sz w:val="22"/>
-                <w:szCs w:val="22"/>
-                <w:lang w:eastAsia="es-MX" w:bidi="ar-SA"/>
-              </w:rPr>
-              <w:t>Node</w:t>
-            </w:r>
-            <w:proofErr w:type="spellEnd"/>
-            <w:r>
-              <w:rPr>
-                <w:rFonts w:ascii="Ubuntu Light" w:eastAsia="Times New Roman" w:hAnsi="Ubuntu Light" w:cs="Calibri"/>
-                <w:color w:val="767171"/>
-                <w:kern w:val="0"/>
-                <w:sz w:val="22"/>
-                <w:szCs w:val="22"/>
-                <w:lang w:eastAsia="es-MX" w:bidi="ar-SA"/>
-              </w:rPr>
-              <w:t xml:space="preserve"> Red, Lenguaje de programación C y Python, SO Ubuntu </w:t>
-            </w:r>
-            <w:proofErr w:type="spellStart"/>
-            <w:r>
-              <w:rPr>
-                <w:rFonts w:ascii="Ubuntu Light" w:eastAsia="Times New Roman" w:hAnsi="Ubuntu Light" w:cs="Calibri"/>
-                <w:color w:val="767171"/>
-                <w:kern w:val="0"/>
-                <w:sz w:val="22"/>
-                <w:szCs w:val="22"/>
-                <w:lang w:eastAsia="es-MX" w:bidi="ar-SA"/>
-              </w:rPr>
-              <w:t>lts</w:t>
-            </w:r>
-            <w:proofErr w:type="spellEnd"/>
-            <w:r>
-              <w:rPr>
-                <w:rFonts w:ascii="Ubuntu Light" w:eastAsia="Times New Roman" w:hAnsi="Ubuntu Light" w:cs="Calibri"/>
-                <w:color w:val="767171"/>
-                <w:kern w:val="0"/>
-                <w:sz w:val="22"/>
-                <w:szCs w:val="22"/>
-                <w:lang w:eastAsia="es-MX" w:bidi="ar-SA"/>
-              </w:rPr>
-              <w:t xml:space="preserve"> 20.04</w:t>
-            </w:r>
-            <w:r>
-              <w:rPr>
-                <w:rFonts w:ascii="Ubuntu Light" w:eastAsia="Times New Roman" w:hAnsi="Ubuntu Light" w:cs="Calibri"/>
-                <w:color w:val="767171"/>
-                <w:kern w:val="0"/>
-                <w:sz w:val="22"/>
-                <w:szCs w:val="22"/>
-                <w:lang w:eastAsia="es-MX" w:bidi="ar-SA"/>
-              </w:rPr>
-              <w:t xml:space="preserve"> y </w:t>
-            </w:r>
-            <w:proofErr w:type="spellStart"/>
-            <w:r>
-              <w:rPr>
-                <w:rFonts w:ascii="Ubuntu Light" w:eastAsia="Times New Roman" w:hAnsi="Ubuntu Light" w:cs="Calibri"/>
-                <w:color w:val="767171"/>
-                <w:kern w:val="0"/>
-                <w:sz w:val="22"/>
-                <w:szCs w:val="22"/>
-                <w:lang w:eastAsia="es-MX" w:bidi="ar-SA"/>
-              </w:rPr>
-              <w:t>MySQL</w:t>
-            </w:r>
-            <w:proofErr w:type="spellEnd"/>
-            <w:r>
-              <w:rPr>
-                <w:rFonts w:ascii="Ubuntu Light" w:eastAsia="Times New Roman" w:hAnsi="Ubuntu Light" w:cs="Calibri"/>
-                <w:color w:val="767171"/>
-                <w:kern w:val="0"/>
-                <w:sz w:val="22"/>
-                <w:szCs w:val="22"/>
-                <w:lang w:eastAsia="es-MX" w:bidi="ar-SA"/>
-              </w:rPr>
-              <w:t>.</w:t>
+              <w:t>ón, los parámetros introducidos sean exclusivos para la deshidratación de esa fruta y así sucesivamente con demás productos. Para este proyecto se necesitan los siguientes componentes: Horno de secado de alimentos, Placa Arduino Mega, Raspberry Pi 4, Servomotor, Microcontrolador ESP32 CAM, Jumpers, Sensor de peso, sensor de temperatura, regulador de voltaje, y por el lado de software se estará trabajando con Node Red, Lenguaje de programación C y Python, SO Ubuntu lts 20.04</w:t>
+            </w:r>
+            <w:r>
+              <w:rPr>
+                <w:rFonts w:ascii="Ubuntu Light" w:eastAsia="Times New Roman" w:hAnsi="Ubuntu Light" w:cs="Calibri"/>
+                <w:color w:val="767171"/>
+                <w:kern w:val="0"/>
+                <w:sz w:val="22"/>
+                <w:szCs w:val="22"/>
+                <w:lang w:eastAsia="es-MX" w:bidi="ar-SA"/>
+              </w:rPr>
+              <w:t xml:space="preserve"> y MySQL.</w:t>
             </w:r>
             <w:r>
               <w:rPr>
@@ -2086,7 +1803,7 @@
                 <w:szCs w:val="22"/>
                 <w:lang w:eastAsia="es-MX" w:bidi="ar-SA"/>
               </w:rPr>
-              <w:t>&lt;Descripción detallada del entregable a desarrollar, en hardware y software&gt;</w:t>
+              <w:t xml:space="preserve">Prototipo funcional de Secadora, en hardware circuito armado con sensores y actuadores funcionando, en software, algoritmo desarrollado en Arduino, con Python y base de datos Mysql. </w:t>
             </w:r>
             <w:r>
               <w:rPr>
@@ -2241,18 +1958,7 @@
                 <w:szCs w:val="22"/>
                 <w:lang w:eastAsia="es-MX" w:bidi="ar-SA"/>
               </w:rPr>
-              <w:t>&lt;Servicio 1&gt;&lt;Enlistar productos-servici</w:t>
-            </w:r>
-            <w:r>
-              <w:rPr>
-                <w:rFonts w:ascii="Ubuntu Light" w:eastAsia="Times New Roman" w:hAnsi="Ubuntu Light" w:cs="Calibri"/>
-                <w:color w:val="767171"/>
-                <w:kern w:val="0"/>
-                <w:sz w:val="22"/>
-                <w:szCs w:val="22"/>
-                <w:lang w:eastAsia="es-MX" w:bidi="ar-SA"/>
-              </w:rPr>
-              <w:t>os resultantes de este proyecto&gt;</w:t>
+              <w:t>&lt;Servicio 1&gt;&lt;Enlistar productos-servicios resultantes de este proyecto&gt;</w:t>
             </w:r>
           </w:p>
         </w:tc>
@@ -2442,6 +2148,28 @@
                 <w:szCs w:val="22"/>
                 <w:lang w:eastAsia="es-MX" w:bidi="ar-SA"/>
               </w:rPr>
+              <w:t>Se espera que con base en los datos que se vallan recopilando mientras esté en funcionamiento, se automatice de forma más exacta posible y con ello evitar el gasto innecesario de energía eléctrica y tiempo de cali</w:t>
+            </w:r>
+            <w:r>
+              <w:rPr>
+                <w:rFonts w:ascii="Ubuntu Light" w:eastAsia="Times New Roman" w:hAnsi="Ubuntu Light" w:cs="Calibri"/>
+                <w:color w:val="767171"/>
+                <w:kern w:val="0"/>
+                <w:sz w:val="22"/>
+                <w:szCs w:val="22"/>
+                <w:lang w:eastAsia="es-MX" w:bidi="ar-SA"/>
+              </w:rPr>
+              <w:t xml:space="preserve">dad para realizar otras tareas,  se espera un prototipo completamente funcional el cual genere datos y con ellos la generación de reportes y como consecuencia mejorar el algoritmo para realizar lo que se menciona al principio, el uso eficiente y ahorro de energía y tiempo. </w:t>
+            </w:r>
+            <w:r>
+              <w:rPr>
+                <w:rFonts w:ascii="Ubuntu Light" w:eastAsia="Times New Roman" w:hAnsi="Ubuntu Light" w:cs="Calibri"/>
+                <w:color w:val="767171"/>
+                <w:kern w:val="0"/>
+                <w:sz w:val="22"/>
+                <w:szCs w:val="22"/>
+                <w:lang w:eastAsia="es-MX" w:bidi="ar-SA"/>
+              </w:rPr>
               <w:br/>
             </w:r>
             <w:r>
@@ -2486,6 +2214,7 @@
                 <w:szCs w:val="22"/>
                 <w:lang w:eastAsia="es-MX" w:bidi="ar-SA"/>
               </w:rPr>
+              <w:lastRenderedPageBreak/>
               <w:br/>
             </w:r>
           </w:p>
@@ -2522,18 +2251,8 @@
                 <w:szCs w:val="22"/>
                 <w:lang w:eastAsia="es-MX" w:bidi="ar-SA"/>
               </w:rPr>
-              <w:t xml:space="preserve">Rol del </w:t>
-            </w:r>
-            <w:r>
-              <w:rPr>
-                <w:rFonts w:ascii="Ubuntu Light" w:eastAsia="Times New Roman" w:hAnsi="Ubuntu Light" w:cs="Calibri"/>
-                <w:color w:val="000000"/>
-                <w:kern w:val="0"/>
-                <w:sz w:val="22"/>
-                <w:szCs w:val="22"/>
-                <w:lang w:eastAsia="es-MX" w:bidi="ar-SA"/>
-              </w:rPr>
-              <w:t>miembro</w:t>
+              <w:lastRenderedPageBreak/>
+              <w:t>Rol del miembro</w:t>
             </w:r>
           </w:p>
         </w:tc>
@@ -2564,7 +2283,18 @@
                 <w:szCs w:val="22"/>
                 <w:lang w:eastAsia="es-MX" w:bidi="ar-SA"/>
               </w:rPr>
-              <w:t>Mtro. David García Pacheco</w:t>
+              <w:t>Líder de proyecto</w:t>
+            </w:r>
+            <w:r>
+              <w:rPr>
+                <w:rFonts w:ascii="Ubuntu Light" w:eastAsia="Times New Roman" w:hAnsi="Ubuntu Light" w:cs="Calibri"/>
+                <w:color w:val="767171"/>
+                <w:kern w:val="0"/>
+                <w:sz w:val="22"/>
+                <w:szCs w:val="22"/>
+                <w:lang w:eastAsia="es-MX" w:bidi="ar-SA"/>
+              </w:rPr>
+              <w:t xml:space="preserve"> y desarrollador </w:t>
             </w:r>
           </w:p>
         </w:tc>
@@ -2620,7 +2350,7 @@
                 <w:szCs w:val="22"/>
                 <w:lang w:eastAsia="es-MX" w:bidi="ar-SA"/>
               </w:rPr>
-              <w:t>&lt;Rol de miembro 2&gt;</w:t>
+              <w:t>Administrador y analista de datos</w:t>
             </w:r>
           </w:p>
         </w:tc>
@@ -2676,8 +2406,10 @@
                 <w:szCs w:val="22"/>
                 <w:lang w:eastAsia="es-MX" w:bidi="ar-SA"/>
               </w:rPr>
-              <w:t>&lt;Rol de miembro 3&gt;</w:t>
-            </w:r>
+              <w:t xml:space="preserve">Armado de circuito (hardware) y analista de datos. </w:t>
+            </w:r>
+            <w:bookmarkStart w:id="0" w:name="_GoBack"/>
+            <w:bookmarkEnd w:id="0"/>
           </w:p>
         </w:tc>
       </w:tr>
@@ -2712,7 +2444,6 @@
                 <w:szCs w:val="22"/>
                 <w:lang w:eastAsia="es-MX" w:bidi="ar-SA"/>
               </w:rPr>
-              <w:lastRenderedPageBreak/>
               <w:t>Comentario &amp; evaluación</w:t>
             </w:r>
           </w:p>
@@ -3260,19 +2991,7 @@
         <w:sz w:val="14"/>
         <w:szCs w:val="14"/>
       </w:rPr>
-      <w:t xml:space="preserve">Entra al </w:t>
-    </w:r>
-    <w:r>
-      <w:rPr>
-        <w:rFonts w:ascii="MicrogrammaDMedExt" w:hAnsi="MicrogrammaDMedExt"/>
-        <w:i/>
-        <w:iCs/>
-        <w:color w:val="808080"/>
-        <w:spacing w:val="20"/>
-        <w:sz w:val="14"/>
-        <w:szCs w:val="14"/>
-      </w:rPr>
-      <w:t>mundo de los dispositivos conectados</w:t>
+      <w:t>Entra al mundo de los dispositivos conectados</w:t>
     </w:r>
   </w:p>
   <w:p>

</xml_diff>